<commit_message>
fix{ExplanatoryNote, MainForm}: fixed scrennhots and fixeg search bug
</commit_message>
<xml_diff>
--- a/docs/09_06_2023_explanatory_note_1_1.docx
+++ b/docs/09_06_2023_explanatory_note_1_1.docx
@@ -113,11 +113,7 @@
       </w:pPr>
       <w:r>
         <w:rPr/>
-        <w:t xml:space="preserve">К </w:t>
-      </w:r>
-      <w:r>
-        <w:rPr/>
-        <w:t>приложению «</w:t>
+        <w:t>К приложению «</w:t>
       </w:r>
       <w:r>
         <w:rPr>
@@ -197,15 +193,7 @@
       </w:r>
       <w:r>
         <w:rPr/>
-        <w:t>.0</w:t>
-      </w:r>
-      <w:r>
-        <w:rPr/>
-        <w:t>6</w:t>
-      </w:r>
-      <w:r>
-        <w:rPr/>
-        <w:t>.2023</w:t>
+        <w:t>.06.2023</w:t>
       </w:r>
     </w:p>
     <w:p>
@@ -245,15 +233,7 @@
       </w:r>
       <w:r>
         <w:rPr/>
-        <w:t xml:space="preserve">___________ А. </w:t>
-      </w:r>
-      <w:r>
-        <w:rPr/>
-        <w:t>Е. Горяинов</w:t>
-      </w:r>
-      <w:r>
-        <w:rPr/>
-        <w:t xml:space="preserve"> </w:t>
+        <w:t xml:space="preserve">___________ А. Е. Горяинов </w:t>
       </w:r>
     </w:p>
     <w:p>
@@ -354,6 +334,7 @@
             <w:rPr>
               <w:webHidden/>
               <w:rStyle w:val="Style14"/>
+              <w:vanish w:val="false"/>
               <w:rFonts w:eastAsia="Times New Roman" w:cs="Times New Roman"/>
               <w:lang w:eastAsia="ru-RU"/>
             </w:rPr>
@@ -363,6 +344,7 @@
             <w:rPr>
               <w:webHidden/>
               <w:rStyle w:val="Style14"/>
+              <w:vanish w:val="false"/>
               <w:rFonts w:eastAsia="Times New Roman" w:cs="Times New Roman"/>
               <w:lang w:eastAsia="ru-RU"/>
             </w:rPr>
@@ -374,6 +356,7 @@
                 <w:webHidden/>
                 <w:rStyle w:val="Style14"/>
                 <w:rFonts w:eastAsia="Times New Roman" w:cs="Times New Roman"/>
+                <w:vanish w:val="false"/>
                 <w:lang w:eastAsia="ru-RU"/>
               </w:rPr>
               <w:t>1 НАЗНАЧЕНИЕ ПРИЛОЖЕНИЯ.</w:t>
@@ -432,6 +415,7 @@
                 <w:webHidden/>
                 <w:rStyle w:val="Style14"/>
                 <w:rFonts w:eastAsia="Times New Roman" w:cs="Times New Roman"/>
+                <w:vanish w:val="false"/>
                 <w:lang w:eastAsia="ru-RU"/>
               </w:rPr>
               <w:t>2 ГРУППЫ ПОЛЬЗОВАТЕЛЕЙ И ИХ ФУНКЦИОНАЛЬНЫЕ ВОЗМОЖНОСТИ В ПРИЛОЖЕНИИ.</w:t>
@@ -490,6 +474,7 @@
                 <w:webHidden/>
                 <w:rStyle w:val="Style14"/>
                 <w:rFonts w:eastAsia="Times New Roman" w:cs="Times New Roman"/>
+                <w:vanish w:val="false"/>
                 <w:lang w:eastAsia="ru-RU"/>
               </w:rPr>
               <w:t>3 СТЕК ТЕХНОЛОГИЙ РАЗРАБОТКИ. СИСТЕМНЫЕ ТРЕБОВАНИЯ.</w:t>
@@ -548,6 +533,7 @@
                 <w:webHidden/>
                 <w:rStyle w:val="Style14"/>
                 <w:rFonts w:cs="Times New Roman"/>
+                <w:vanish w:val="false"/>
                 <w:lang w:eastAsia="ru-RU"/>
               </w:rPr>
               <w:t>4 </w:t>
@@ -614,6 +600,7 @@
                 <w:webHidden/>
                 <w:rStyle w:val="Style14"/>
                 <w:rFonts w:eastAsia="Times New Roman" w:cs="Times New Roman"/>
+                <w:vanish w:val="false"/>
                 <w:lang w:eastAsia="ru-RU"/>
               </w:rPr>
               <w:t>5 ДИАГРАММЫ ПАКЕТОВ ПРИЛОЖЕНИЯ.</w:t>
@@ -672,6 +659,7 @@
                 <w:webHidden/>
                 <w:rStyle w:val="Style14"/>
                 <w:rFonts w:eastAsia="Times New Roman" w:cs="Times New Roman"/>
+                <w:vanish w:val="false"/>
                 <w:lang w:eastAsia="ru-RU"/>
               </w:rPr>
               <w:t>6 ДИАГРАММЫ КЛАССОВ ПРИЛОЖЕНИЯ.</w:t>
@@ -730,6 +718,7 @@
                 <w:webHidden/>
                 <w:rStyle w:val="Style14"/>
                 <w:rFonts w:eastAsia="Times New Roman" w:cs="Times New Roman"/>
+                <w:vanish w:val="false"/>
                 <w:lang w:eastAsia="ru-RU"/>
               </w:rPr>
               <w:t>7 ОПИСАНИЕ ТЕСТИРОВАНИЯ ПРИЛОЖЕНИЯ.</w:t>
@@ -788,6 +777,7 @@
                 <w:webHidden/>
                 <w:rStyle w:val="Style14"/>
                 <w:rFonts w:eastAsia="Times New Roman" w:cs="Times New Roman"/>
+                <w:vanish w:val="false"/>
                 <w:lang w:eastAsia="ru-RU"/>
               </w:rPr>
               <w:t>8 ОПИСАНИЕ СБОРКИ УСТАНОВЩИКА.</w:t>
@@ -846,6 +836,7 @@
                 <w:webHidden/>
                 <w:rStyle w:val="Style14"/>
                 <w:rFonts w:eastAsia="Times New Roman" w:cs="Times New Roman"/>
+                <w:vanish w:val="false"/>
                 <w:lang w:eastAsia="ru-RU"/>
               </w:rPr>
               <w:t>9 ОПИСАНИЕ МОДЕЛИ ВЕТВЛЕНИЯ В РЕПОЗИТОРИИ ПРОЕКТА.</w:t>
@@ -1038,25 +1029,7 @@
         <w:rPr>
           <w:lang w:eastAsia="ru-RU"/>
         </w:rPr>
-        <w:t xml:space="preserve">Предполагается </w:t>
-      </w:r>
-      <w:r>
-        <w:rPr>
-          <w:lang w:eastAsia="ru-RU"/>
-        </w:rPr>
-        <w:t>одна</w:t>
-      </w:r>
-      <w:r>
-        <w:rPr>
-          <w:lang w:eastAsia="ru-RU"/>
-        </w:rPr>
-        <w:t xml:space="preserve"> группа пользователей. </w:t>
-      </w:r>
-      <w:r>
-        <w:rPr>
-          <w:lang w:eastAsia="ru-RU"/>
-        </w:rPr>
-        <w:t>Разграничения прав доступа нет.</w:t>
+        <w:t>Предполагается одна группа пользователей. Разграничения прав доступа нет.</w:t>
       </w:r>
     </w:p>
     <w:p>
@@ -1265,25 +1238,7 @@
         <w:rPr>
           <w:lang w:eastAsia="ru-RU"/>
         </w:rPr>
-        <w:t xml:space="preserve"> версии 4.7.2. </w:t>
-      </w:r>
-      <w:r>
-        <w:rPr>
-          <w:lang w:eastAsia="ru-RU"/>
-        </w:rPr>
-        <w:t>Д</w:t>
-      </w:r>
-      <w:r>
-        <w:rPr>
-          <w:lang w:eastAsia="ru-RU"/>
-        </w:rPr>
-        <w:t xml:space="preserve">ля сериализации данных используется JsonSerializer, </w:t>
-      </w:r>
-      <w:r>
-        <w:rPr>
-          <w:lang w:eastAsia="ru-RU"/>
-        </w:rPr>
-        <w:t xml:space="preserve">для юнит-тестирования используется </w:t>
+        <w:t xml:space="preserve"> версии 4.7.2. Для сериализации данных используется JsonSerializer, для юнит-тестирования используется </w:t>
       </w:r>
       <w:r>
         <w:rPr>
@@ -1421,13 +1376,7 @@
         <w:rPr>
           <w:lang w:eastAsia="ru-RU"/>
         </w:rPr>
-        <w:t xml:space="preserve">Минимальный объем дискового пространства — </w:t>
-      </w:r>
-      <w:r>
-        <w:rPr>
-          <w:lang w:eastAsia="ru-RU"/>
-        </w:rPr>
-        <w:t>50 Мб</w:t>
+        <w:t>Минимальный объем дискового пространства — 50 Мб</w:t>
       </w:r>
     </w:p>
     <w:p>
@@ -1553,9 +1502,11 @@
         </w:rPr>
       </w:pPr>
       <w:r>
-        <w:rPr/>
+        <w:rPr>
+          <w:lang w:eastAsia="ru-RU"/>
+        </w:rPr>
         <w:drawing>
-          <wp:anchor behindDoc="0" distT="0" distB="0" distL="0" distR="0" simplePos="0" locked="0" layoutInCell="0" allowOverlap="1" relativeHeight="2">
+          <wp:anchor behindDoc="0" distT="0" distB="0" distL="0" distR="0" simplePos="0" locked="0" layoutInCell="0" allowOverlap="1" relativeHeight="6">
             <wp:simplePos x="0" y="0"/>
             <wp:positionH relativeFrom="column">
               <wp:align>center</wp:align>
@@ -1614,31 +1565,7 @@
         <w:rPr>
           <w:lang w:eastAsia="ru-RU"/>
         </w:rPr>
-        <w:t xml:space="preserve">Рисунок </w:t>
-      </w:r>
-      <w:r>
-        <w:rPr>
-          <w:lang w:eastAsia="ru-RU"/>
-        </w:rPr>
-        <w:t>4</w:t>
-      </w:r>
-      <w:r>
-        <w:rPr>
-          <w:lang w:eastAsia="ru-RU"/>
-        </w:rPr>
-        <w:t>.</w:t>
-      </w:r>
-      <w:r>
-        <w:rPr>
-          <w:lang w:eastAsia="ru-RU"/>
-        </w:rPr>
-        <w:t>1</w:t>
-      </w:r>
-      <w:r>
-        <w:rPr>
-          <w:lang w:eastAsia="ru-RU"/>
-        </w:rPr>
-        <w:t xml:space="preserve"> - Главное окно </w:t>
+        <w:t xml:space="preserve">Рисунок 4.1 - Главное окно </w:t>
       </w:r>
     </w:p>
     <w:p>
@@ -1761,9 +1688,11 @@
         </w:rPr>
       </w:pPr>
       <w:r>
-        <w:rPr/>
+        <w:rPr>
+          <w:lang w:eastAsia="ru-RU"/>
+        </w:rPr>
         <w:drawing>
-          <wp:anchor behindDoc="0" distT="0" distB="0" distL="0" distR="0" simplePos="0" locked="0" layoutInCell="0" allowOverlap="1" relativeHeight="3">
+          <wp:anchor behindDoc="0" distT="0" distB="0" distL="0" distR="0" simplePos="0" locked="0" layoutInCell="0" allowOverlap="1" relativeHeight="7">
             <wp:simplePos x="0" y="0"/>
             <wp:positionH relativeFrom="column">
               <wp:align>center</wp:align>
@@ -1822,33 +1751,33 @@
         <w:rPr>
           <w:lang w:eastAsia="ru-RU"/>
         </w:rPr>
-        <w:t xml:space="preserve">Рисунок </w:t>
-      </w:r>
-      <w:r>
-        <w:rPr>
-          <w:lang w:eastAsia="ru-RU"/>
-        </w:rPr>
-        <w:t>4.</w:t>
-      </w:r>
-      <w:r>
-        <w:rPr>
-          <w:lang w:eastAsia="ru-RU"/>
-        </w:rPr>
-        <w:t>2 - Окно редактирования контакта</w:t>
-      </w:r>
-    </w:p>
-    <w:p>
-      <w:pPr>
-        <w:pStyle w:val="Normal"/>
-        <w:rPr>
-          <w:lang w:eastAsia="ru-RU"/>
-        </w:rPr>
-      </w:pPr>
-      <w:r>
-        <w:rPr>
-          <w:lang w:eastAsia="ru-RU"/>
-        </w:rPr>
-        <w:t>При нажатии на кнопку OK окно создания контакта закрывается, в список контактов главного окна добавляется новый контакт. При редактировании текущей контакта, нажатие на кнопку OK должно обновить фамилию контакта в списке контактов (если фамилия текущего контакта была изменена/исправлена), и обновить отображаемый контакт в правой панели приложения. При нажатии кнопки Cancel создание/редактирование контакта отменяется (новый контакт не добавляется, исходный контакт остается без изменений).</w:t>
+        <w:t>Рисунок 4.2 - Окно редактирования контакта</w:t>
+      </w:r>
+    </w:p>
+    <w:p>
+      <w:pPr>
+        <w:pStyle w:val="Normal"/>
+        <w:rPr>
+          <w:lang w:eastAsia="ru-RU"/>
+        </w:rPr>
+      </w:pPr>
+      <w:r>
+        <w:rPr>
+          <w:lang w:eastAsia="ru-RU"/>
+        </w:rPr>
+        <w:t xml:space="preserve">При нажатии на кнопку OK окно создания контакта закрывается, в список контактов главного окна добавляется новый контакт. При редактировании текущей контакта, нажатие на кнопку OK должно обновить фамилию контакта в списке контактов </w:t>
+      </w:r>
+      <w:r>
+        <w:rPr>
+          <w:lang w:val="en-US" w:eastAsia="ru-RU"/>
+        </w:rPr>
+        <w:t>s</w:t>
+      </w:r>
+      <w:r>
+        <w:rPr>
+          <w:lang w:eastAsia="ru-RU"/>
+        </w:rPr>
+        <w:t>(если фамилия текущего контакта была изменена/исправлена), и обновить отображаемый контакт в правой панели приложения. При нажатии кнопки Cancel создание/редактирование контакта отменяется (новый контакт не добавляется, исходный контакт остается без изменений).</w:t>
       </w:r>
     </w:p>
     <w:p>
@@ -1889,9 +1818,11 @@
         </w:rPr>
       </w:pPr>
       <w:r>
-        <w:rPr/>
+        <w:rPr>
+          <w:lang w:eastAsia="ru-RU"/>
+        </w:rPr>
         <w:drawing>
-          <wp:anchor behindDoc="0" distT="0" distB="0" distL="0" distR="0" simplePos="0" locked="0" layoutInCell="0" allowOverlap="1" relativeHeight="4">
+          <wp:anchor behindDoc="0" distT="0" distB="0" distL="0" distR="0" simplePos="0" locked="0" layoutInCell="0" allowOverlap="1" relativeHeight="2">
             <wp:simplePos x="0" y="0"/>
             <wp:positionH relativeFrom="column">
               <wp:align>center</wp:align>
@@ -2148,7 +2079,7 @@
           <w:lang w:eastAsia="ru-RU"/>
         </w:rPr>
         <w:drawing>
-          <wp:anchor behindDoc="0" distT="0" distB="0" distL="0" distR="0" simplePos="0" locked="0" layoutInCell="0" allowOverlap="1" relativeHeight="6">
+          <wp:anchor behindDoc="0" distT="0" distB="0" distL="0" distR="0" simplePos="0" locked="0" layoutInCell="0" allowOverlap="1" relativeHeight="5">
             <wp:simplePos x="0" y="0"/>
             <wp:positionH relativeFrom="column">
               <wp:align>center</wp:align>
@@ -2156,7 +2087,7 @@
             <wp:positionV relativeFrom="paragraph">
               <wp:posOffset>635</wp:posOffset>
             </wp:positionV>
-            <wp:extent cx="5041265" cy="3728720"/>
+            <wp:extent cx="4849495" cy="3606165"/>
             <wp:effectExtent l="0" t="0" r="0" b="0"/>
             <wp:wrapSquare wrapText="largest"/>
             <wp:docPr id="4" name="Изображение5" descr=""/>
@@ -2181,7 +2112,7 @@
                   <pic:spPr bwMode="auto">
                     <a:xfrm>
                       <a:off x="0" y="0"/>
-                      <a:ext cx="5041265" cy="3728720"/>
+                      <a:ext cx="4849495" cy="3606165"/>
                     </a:xfrm>
                     <a:prstGeom prst="rect">
                       <a:avLst/>
@@ -2315,7 +2246,7 @@
       </w:pPr>
       <w:r>
         <w:drawing>
-          <wp:anchor behindDoc="0" distT="0" distB="0" distL="0" distR="0" simplePos="0" locked="0" layoutInCell="0" allowOverlap="1" relativeHeight="5">
+          <wp:anchor behindDoc="0" distT="0" distB="0" distL="0" distR="0" simplePos="0" locked="0" layoutInCell="0" allowOverlap="1" relativeHeight="3">
             <wp:simplePos x="0" y="0"/>
             <wp:positionH relativeFrom="column">
               <wp:posOffset>-190500</wp:posOffset>
@@ -2370,19 +2301,7 @@
         <w:rPr>
           <w:lang w:val="en-US" w:eastAsia="ru-RU"/>
         </w:rPr>
-        <w:t xml:space="preserve"> </w:t>
-      </w:r>
-      <w:r>
-        <w:rPr>
-          <w:lang w:val="en-US" w:eastAsia="ru-RU"/>
-        </w:rPr>
-        <w:t>6.1</w:t>
-      </w:r>
-      <w:r>
-        <w:rPr>
-          <w:lang w:val="en-US" w:eastAsia="ru-RU"/>
-        </w:rPr>
-        <w:t xml:space="preserve"> </w:t>
+        <w:t xml:space="preserve"> 6.1 </w:t>
       </w:r>
       <w:r>
         <w:rPr>
@@ -2405,9 +2324,14 @@
         </w:rPr>
       </w:pPr>
       <w:r>
-        <w:rPr/>
+        <w:rPr>
+          <w:rFonts w:cs="Times New Roman"/>
+          <w:sz w:val="20"/>
+          <w:szCs w:val="20"/>
+          <w:lang w:eastAsia="ru-RU"/>
+        </w:rPr>
         <w:drawing>
-          <wp:anchor behindDoc="0" distT="0" distB="0" distL="0" distR="0" simplePos="0" locked="0" layoutInCell="0" allowOverlap="1" relativeHeight="7">
+          <wp:anchor behindDoc="0" distT="0" distB="0" distL="0" distR="0" simplePos="0" locked="0" layoutInCell="0" allowOverlap="1" relativeHeight="4">
             <wp:simplePos x="0" y="0"/>
             <wp:positionH relativeFrom="column">
               <wp:align>center</wp:align>
@@ -2546,43 +2470,7 @@
         <w:rPr>
           <w:lang w:eastAsia="ru-RU"/>
         </w:rPr>
-        <w:t>Автоматическо</w:t>
-      </w:r>
-      <w:r>
-        <w:rPr>
-          <w:lang w:eastAsia="ru-RU"/>
-        </w:rPr>
-        <w:t>е</w:t>
-      </w:r>
-      <w:r>
-        <w:rPr>
-          <w:lang w:eastAsia="ru-RU"/>
-        </w:rPr>
-        <w:t xml:space="preserve"> </w:t>
-      </w:r>
-      <w:r>
-        <w:rPr>
-          <w:lang w:eastAsia="ru-RU"/>
-        </w:rPr>
-        <w:t>юнит-</w:t>
-      </w:r>
-      <w:r>
-        <w:rPr>
-          <w:lang w:eastAsia="ru-RU"/>
-        </w:rPr>
-        <w:t>тестировани</w:t>
-      </w:r>
-      <w:r>
-        <w:rPr>
-          <w:lang w:eastAsia="ru-RU"/>
-        </w:rPr>
-        <w:t>е</w:t>
-      </w:r>
-      <w:r>
-        <w:rPr>
-          <w:lang w:eastAsia="ru-RU"/>
-        </w:rPr>
-        <w:t xml:space="preserve"> </w:t>
+        <w:t xml:space="preserve">Автоматическое юнит-тестирование </w:t>
       </w:r>
       <w:r>
         <w:rPr>
@@ -2594,13 +2482,7 @@
         <w:rPr>
           <w:lang w:val="en-US" w:eastAsia="ru-RU"/>
         </w:rPr>
-        <w:t xml:space="preserve"> Contact, Project.</w:t>
-      </w:r>
-      <w:r>
-        <w:rPr>
-          <w:lang w:val="en-US" w:eastAsia="ru-RU"/>
-        </w:rPr>
-        <w:t xml:space="preserve"> </w:t>
+        <w:t xml:space="preserve"> Contact, Project. </w:t>
       </w:r>
       <w:r>
         <w:rPr>
@@ -2697,43 +2579,7 @@
         <w:rPr>
           <w:lang w:eastAsia="ru-RU"/>
         </w:rPr>
-        <w:t xml:space="preserve">Для автоматической сборки установщика используется </w:t>
-      </w:r>
-      <w:r>
-        <w:rPr>
-          <w:lang w:eastAsia="ru-RU"/>
-        </w:rPr>
-        <w:t>утилита</w:t>
-      </w:r>
-      <w:r>
-        <w:rPr>
-          <w:lang w:eastAsia="ru-RU"/>
-        </w:rPr>
-        <w:t xml:space="preserve"> InnoSetup. </w:t>
-      </w:r>
-      <w:r>
-        <w:rPr>
-          <w:lang w:eastAsia="ru-RU"/>
-        </w:rPr>
-        <w:t>Механизмы защиты от несанкционированного доступа к внутреннему устройству</w:t>
-      </w:r>
-      <w:r>
-        <w:rPr>
-          <w:lang w:eastAsia="ru-RU"/>
-        </w:rPr>
-        <w:t xml:space="preserve"> </w:t>
-      </w:r>
-      <w:r>
-        <w:rPr>
-          <w:lang w:eastAsia="ru-RU"/>
-        </w:rPr>
-        <w:t>программы</w:t>
-      </w:r>
-      <w:r>
-        <w:rPr>
-          <w:lang w:eastAsia="ru-RU"/>
-        </w:rPr>
-        <w:t xml:space="preserve"> в процессе сборки не используется и никакие функции защиты не внедряются в приложение.</w:t>
+        <w:t>Для автоматической сборки установщика используется утилита InnoSetup. Механизмы защиты от несанкционированного доступа к внутреннему устройству программы в процессе сборки не используется и никакие функции защиты не внедряются в приложение.</w:t>
       </w:r>
     </w:p>
     <w:p>
@@ -2832,13 +2678,7 @@
         <w:rPr>
           <w:lang w:eastAsia="ru-RU"/>
         </w:rPr>
-        <w:t xml:space="preserve"> располагается последняя стабильная версия проекта с документацией и сценарием установки. Доступ к проекту предоставляется в открытом виде, но только для чтения. Чтобы получить доступ к загрузке собственны</w:t>
-      </w:r>
-      <w:r>
-        <w:rPr>
-          <w:lang w:eastAsia="ru-RU"/>
-        </w:rPr>
-        <w:t>х обновлений в репозиторий, требуется получить необходимый статус у модератора.</w:t>
+        <w:t xml:space="preserve"> располагается последняя стабильная версия проекта с документацией и сценарием установки. Доступ к проекту предоставляется в открытом виде, но только для чтения. Чтобы получить доступ к загрузке собственных обновлений в репозиторий, требуется получить необходимый статус у модератора.</w:t>
       </w:r>
     </w:p>
     <w:sectPr>
@@ -3928,6 +3768,7 @@
     <w:rsid w:val="00510ad9"/>
     <w:pPr>
       <w:widowControl/>
+      <w:suppressAutoHyphens w:val="true"/>
       <w:bidi w:val="0"/>
       <w:spacing w:lineRule="auto" w:line="259" w:before="0" w:after="160"/>
       <w:ind w:firstLine="709"/>
@@ -4113,6 +3954,7 @@
     <w:rsid w:val="008d443b"/>
     <w:pPr>
       <w:widowControl/>
+      <w:suppressAutoHyphens w:val="true"/>
       <w:bidi w:val="0"/>
       <w:spacing w:lineRule="auto" w:line="240" w:before="0" w:after="0"/>
       <w:ind w:firstLine="709"/>

</xml_diff>